<commit_message>
Save Edited Intro Speech
</commit_message>
<xml_diff>
--- a/Documents/Intro Speech/Intro-Savvy Coders Capstone-Version 3.docx
+++ b/Documents/Intro Speech/Intro-Savvy Coders Capstone-Version 3.docx
@@ -8,7 +8,13 @@
         <w:spacing w:line="331" w:lineRule="auto"/>
       </w:pPr>
       <w:r>
-        <w:t>Hi! My name is Lauren Lazzaro. I am an Executive Assistant and Customer Service Professional seeking a career transition to Web Development.</w:t>
+        <w:t xml:space="preserve">Hi! My name is Lauren Lazzaro. I am an Executive Assistant and Customer Service Professional </w:t>
+      </w:r>
+      <w:r>
+        <w:t>working to make</w:t>
+      </w:r>
+      <w:r>
+        <w:t xml:space="preserve"> a career transition to Web Development.</w:t>
       </w:r>
     </w:p>
     <w:p>
@@ -23,7 +29,13 @@
         <w:spacing w:line="331" w:lineRule="auto"/>
       </w:pPr>
       <w:r>
-        <w:t xml:space="preserve">I became familiar with computers at an early age, thanks to my dad - who was an IT manager for Anheuser Busch, so I have always been good at picking up on new computer programs. For example, when I started as the Executive Assistant of </w:t>
+        <w:t>I became familiar with computers at an early age, thanks to my dad - who was an IT manager for Anheuser Busch</w:t>
+      </w:r>
+      <w:r>
+        <w:t xml:space="preserve"> for many years and always had to have the latest technology at home. As a result,</w:t>
+      </w:r>
+      <w:r>
+        <w:t xml:space="preserve"> I have always been good at picking up on new computer programs. For example, when I started as the Executive Assistant of </w:t>
       </w:r>
       <w:proofErr w:type="spellStart"/>
       <w:r>
@@ -34,7 +46,10 @@
         <w:t xml:space="preserve">, no one on staff knew how to </w:t>
       </w:r>
       <w:r>
-        <w:t xml:space="preserve">make changes to the website.  </w:t>
+        <w:t>make changes to the website</w:t>
+      </w:r>
+      <w:r>
+        <w:t xml:space="preserve">, so I took it upon myself to figure it out. </w:t>
       </w:r>
     </w:p>
     <w:p>
@@ -55,15 +70,25 @@
         <w:t>to the website</w:t>
       </w:r>
       <w:r>
-        <w:t xml:space="preserve">, I was blown away! It was the first time I had ever seen code before. I read the code to the best of my ability, looking for items that needed to be updated. I made sure not to touch any of the code, and just updated the out-of-date information between opening and closing tags. But I was </w:t>
-      </w:r>
-      <w:proofErr w:type="gramStart"/>
-      <w:r>
-        <w:t>definitely intrigued</w:t>
-      </w:r>
-      <w:proofErr w:type="gramEnd"/>
-      <w:r>
-        <w:t xml:space="preserve"> by the code, so I spent some time trying to read it and figure it out! It was through this experience that I became interested in Web Development. </w:t>
+        <w:t>, I was blown away! It was the first time I had ever seen code before. I read the code to the best of my ability, looking for items that needed to be updated. I made sure not to touch any of the code, and just updated the out-of-date information between opening and closing tag</w:t>
+      </w:r>
+      <w:r>
+        <w:t>s. B</w:t>
+      </w:r>
+      <w:r>
+        <w:t xml:space="preserve">ut I was definitely intrigued by </w:t>
+      </w:r>
+      <w:r>
+        <w:t>it</w:t>
+      </w:r>
+      <w:r>
+        <w:t xml:space="preserve">, so I spent some time trying to read </w:t>
+      </w:r>
+      <w:r>
+        <w:t>the code</w:t>
+      </w:r>
+      <w:r>
+        <w:t xml:space="preserve"> and figure it out! It was through this experience that I became interested in Web Development. </w:t>
       </w:r>
     </w:p>
     <w:p>
@@ -78,7 +103,61 @@
         <w:spacing w:line="331" w:lineRule="auto"/>
       </w:pPr>
       <w:r>
-        <w:t xml:space="preserve">For my capstone project, I decided to create an Adventure Guide for kayakers, which I named “Kayak Fanatic”. Essentially, I want this application to be a complete guide to kayaking. It includes a kayak tracker, to track your journey and your average pace; float finders, with information about nearby lakes and rivers; a beginner’s guide to kayaking; packing lists; and a quiz that beginners can take to find the best kayaks to fit their adventure-style.  I also plan to add a way for viewers to contribute their input - such as photos and reviews of different rivers/lakes, and a way to upload current conditions of rivers and lakes to inform other kayakers as they plan their next adventure. </w:t>
+        <w:t xml:space="preserve">For my capstone project, I decided to create an Adventure Guide for kayakers, which I named “Kayak Fanatic”. Essentially, I want this application to be a complete guide to kayaking. It </w:t>
+      </w:r>
+      <w:r>
+        <w:t>will include</w:t>
+      </w:r>
+      <w:r>
+        <w:t xml:space="preserve"> a </w:t>
+      </w:r>
+      <w:r>
+        <w:t>mileage</w:t>
+      </w:r>
+      <w:r>
+        <w:t xml:space="preserve"> tracker, to </w:t>
+      </w:r>
+      <w:r>
+        <w:t>keep track of how far you’ve traveled</w:t>
+      </w:r>
+      <w:r>
+        <w:t xml:space="preserve">; float finders, with information about nearby lakes and rivers; a beginner’s guide to kayaking; packing lists; and a </w:t>
+      </w:r>
+      <w:r>
+        <w:t xml:space="preserve">matchmaking </w:t>
+      </w:r>
+      <w:r>
+        <w:t xml:space="preserve">quiz that beginners can take to find the best kayaks to fit their </w:t>
+      </w:r>
+      <w:r>
+        <w:t>needs</w:t>
+      </w:r>
+      <w:r>
+        <w:t>.  I also plan to add a way for viewers to contribute their input</w:t>
+      </w:r>
+      <w:r>
+        <w:t>,</w:t>
+      </w:r>
+      <w:r>
+        <w:t xml:space="preserve"> such as </w:t>
+      </w:r>
+      <w:r>
+        <w:t xml:space="preserve">adding </w:t>
+      </w:r>
+      <w:r>
+        <w:t xml:space="preserve">photos and reviews of </w:t>
+      </w:r>
+      <w:r>
+        <w:t>lakes and rivers</w:t>
+      </w:r>
+      <w:r>
+        <w:t>, and a way to upload current</w:t>
+      </w:r>
+      <w:r>
+        <w:t xml:space="preserve"> water conditions </w:t>
+      </w:r>
+      <w:r>
+        <w:t xml:space="preserve">to inform other kayakers as they plan their next adventure. </w:t>
       </w:r>
     </w:p>
     <w:p>

</xml_diff>